<commit_message>
added near end of memory and too big address
</commit_message>
<xml_diff>
--- a/screen.docx
+++ b/screen.docx
@@ -11,8 +11,6 @@
       <w:r>
         <w:t>Vlad Kaganyuk</w:t>
       </w:r>
-      <w:bookmarkStart w:id="0" w:name="_GoBack"/>
-      <w:bookmarkEnd w:id="0"/>
     </w:p>
     <w:p>
       <w:r>
@@ -200,10 +198,9 @@
         </w:drawing>
       </w:r>
     </w:p>
-    <w:p/>
-    <w:p>
-      <w:r>
-        <w:t>Fail to load</w:t>
+    <w:p>
+      <w:r>
+        <w:t>Near end of memory</w:t>
       </w:r>
     </w:p>
     <w:p>
@@ -211,6 +208,72 @@
         <w:rPr>
           <w:noProof/>
         </w:rPr>
+        <w:drawing>
+          <wp:inline distT="0" distB="0" distL="0" distR="0">
+            <wp:extent cx="3821430" cy="3088005"/>
+            <wp:effectExtent l="0" t="0" r="7620" b="0"/>
+            <wp:docPr id="13" name="Picture 13" descr="C:\Users\David_000\AppData\Local\Microsoft\Windows\INetCache\Content.Word\display mem end of memory.png"/>
+            <wp:cNvGraphicFramePr>
+              <a:graphicFrameLocks xmlns:a="http://schemas.openxmlformats.org/drawingml/2006/main" noChangeAspect="1"/>
+            </wp:cNvGraphicFramePr>
+            <a:graphic xmlns:a="http://schemas.openxmlformats.org/drawingml/2006/main">
+              <a:graphicData uri="http://schemas.openxmlformats.org/drawingml/2006/picture">
+                <pic:pic xmlns:pic="http://schemas.openxmlformats.org/drawingml/2006/picture">
+                  <pic:nvPicPr>
+                    <pic:cNvPr id="0" name="Picture 2" descr="C:\Users\David_000\AppData\Local\Microsoft\Windows\INetCache\Content.Word\display mem end of memory.png"/>
+                    <pic:cNvPicPr>
+                      <a:picLocks noChangeAspect="1" noChangeArrowheads="1"/>
+                    </pic:cNvPicPr>
+                  </pic:nvPicPr>
+                  <pic:blipFill>
+                    <a:blip r:embed="rId7">
+                      <a:extLst>
+                        <a:ext uri="{28A0092B-C50C-407E-A947-70E740481C1C}">
+                          <a14:useLocalDpi xmlns:a14="http://schemas.microsoft.com/office/drawing/2010/main" val="0"/>
+                        </a:ext>
+                      </a:extLst>
+                    </a:blip>
+                    <a:srcRect/>
+                    <a:stretch>
+                      <a:fillRect/>
+                    </a:stretch>
+                  </pic:blipFill>
+                  <pic:spPr bwMode="auto">
+                    <a:xfrm>
+                      <a:off x="0" y="0"/>
+                      <a:ext cx="3821430" cy="3088005"/>
+                    </a:xfrm>
+                    <a:prstGeom prst="rect">
+                      <a:avLst/>
+                    </a:prstGeom>
+                    <a:noFill/>
+                    <a:ln>
+                      <a:noFill/>
+                    </a:ln>
+                  </pic:spPr>
+                </pic:pic>
+              </a:graphicData>
+            </a:graphic>
+          </wp:inline>
+        </w:drawing>
+      </w:r>
+    </w:p>
+    <w:p>
+      <w:r>
+        <w:t>Fail to load</w:t>
+      </w:r>
+    </w:p>
+    <w:p>
+      <w:r>
+        <w:t>Too small</w:t>
+      </w:r>
+    </w:p>
+    <w:p>
+      <w:r>
+        <w:rPr>
+          <w:noProof/>
+        </w:rPr>
+        <w:lastRenderedPageBreak/>
         <w:drawing>
           <wp:inline distT="0" distB="0" distL="0" distR="0">
             <wp:extent cx="3942080" cy="3476625"/>
@@ -229,7 +292,7 @@
                     </pic:cNvPicPr>
                   </pic:nvPicPr>
                   <pic:blipFill>
-                    <a:blip r:embed="rId7">
+                    <a:blip r:embed="rId8">
                       <a:extLst>
                         <a:ext uri="{28A0092B-C50C-407E-A947-70E740481C1C}">
                           <a14:useLocalDpi xmlns:a14="http://schemas.microsoft.com/office/drawing/2010/main" val="0"/>
@@ -263,20 +326,82 @@
     </w:p>
     <w:p>
       <w:r>
-        <w:t>Step</w:t>
-      </w:r>
-    </w:p>
-    <w:p>
-      <w:r>
-        <w:lastRenderedPageBreak/>
-        <w:t>Before</w:t>
-      </w:r>
-    </w:p>
-    <w:p>
+        <w:t>Too large</w:t>
+      </w:r>
+    </w:p>
+    <w:p>
+      <w:bookmarkStart w:id="0" w:name="_GoBack"/>
+      <w:bookmarkEnd w:id="0"/>
       <w:r>
         <w:rPr>
           <w:noProof/>
         </w:rPr>
+        <w:drawing>
+          <wp:inline distT="0" distB="0" distL="0" distR="0">
+            <wp:extent cx="3855720" cy="3398520"/>
+            <wp:effectExtent l="0" t="0" r="0" b="0"/>
+            <wp:docPr id="14" name="Picture 14" descr="C:\Users\David_000\AppData\Local\Microsoft\Windows\INetCache\Content.Word\display mem fail too big.png"/>
+            <wp:cNvGraphicFramePr>
+              <a:graphicFrameLocks xmlns:a="http://schemas.openxmlformats.org/drawingml/2006/main" noChangeAspect="1"/>
+            </wp:cNvGraphicFramePr>
+            <a:graphic xmlns:a="http://schemas.openxmlformats.org/drawingml/2006/main">
+              <a:graphicData uri="http://schemas.openxmlformats.org/drawingml/2006/picture">
+                <pic:pic xmlns:pic="http://schemas.openxmlformats.org/drawingml/2006/picture">
+                  <pic:nvPicPr>
+                    <pic:cNvPr id="0" name="Picture 3" descr="C:\Users\David_000\AppData\Local\Microsoft\Windows\INetCache\Content.Word\display mem fail too big.png"/>
+                    <pic:cNvPicPr>
+                      <a:picLocks noChangeAspect="1" noChangeArrowheads="1"/>
+                    </pic:cNvPicPr>
+                  </pic:nvPicPr>
+                  <pic:blipFill>
+                    <a:blip r:embed="rId9">
+                      <a:extLst>
+                        <a:ext uri="{28A0092B-C50C-407E-A947-70E740481C1C}">
+                          <a14:useLocalDpi xmlns:a14="http://schemas.microsoft.com/office/drawing/2010/main" val="0"/>
+                        </a:ext>
+                      </a:extLst>
+                    </a:blip>
+                    <a:srcRect/>
+                    <a:stretch>
+                      <a:fillRect/>
+                    </a:stretch>
+                  </pic:blipFill>
+                  <pic:spPr bwMode="auto">
+                    <a:xfrm>
+                      <a:off x="0" y="0"/>
+                      <a:ext cx="3855720" cy="3398520"/>
+                    </a:xfrm>
+                    <a:prstGeom prst="rect">
+                      <a:avLst/>
+                    </a:prstGeom>
+                    <a:noFill/>
+                    <a:ln>
+                      <a:noFill/>
+                    </a:ln>
+                  </pic:spPr>
+                </pic:pic>
+              </a:graphicData>
+            </a:graphic>
+          </wp:inline>
+        </w:drawing>
+      </w:r>
+    </w:p>
+    <w:p>
+      <w:r>
+        <w:t>Step</w:t>
+      </w:r>
+    </w:p>
+    <w:p>
+      <w:r>
+        <w:t>Before</w:t>
+      </w:r>
+    </w:p>
+    <w:p>
+      <w:r>
+        <w:rPr>
+          <w:noProof/>
+        </w:rPr>
+        <w:lastRenderedPageBreak/>
         <w:drawing>
           <wp:inline distT="0" distB="0" distL="0" distR="0">
             <wp:extent cx="3804285" cy="3070860"/>
@@ -295,7 +420,7 @@
                     </pic:cNvPicPr>
                   </pic:nvPicPr>
                   <pic:blipFill>
-                    <a:blip r:embed="rId8">
+                    <a:blip r:embed="rId10">
                       <a:extLst>
                         <a:ext uri="{28A0092B-C50C-407E-A947-70E740481C1C}">
                           <a14:useLocalDpi xmlns:a14="http://schemas.microsoft.com/office/drawing/2010/main" val="0"/>
@@ -355,7 +480,7 @@
                     </pic:cNvPicPr>
                   </pic:nvPicPr>
                   <pic:blipFill>
-                    <a:blip r:embed="rId9">
+                    <a:blip r:embed="rId11">
                       <a:extLst>
                         <a:ext uri="{28A0092B-C50C-407E-A947-70E740481C1C}">
                           <a14:useLocalDpi xmlns:a14="http://schemas.microsoft.com/office/drawing/2010/main" val="0"/>
@@ -416,7 +541,7 @@
                     </pic:cNvPicPr>
                   </pic:nvPicPr>
                   <pic:blipFill>
-                    <a:blip r:embed="rId10">
+                    <a:blip r:embed="rId12">
                       <a:extLst>
                         <a:ext uri="{28A0092B-C50C-407E-A947-70E740481C1C}">
                           <a14:useLocalDpi xmlns:a14="http://schemas.microsoft.com/office/drawing/2010/main" val="0"/>
@@ -481,7 +606,7 @@
                     </pic:cNvPicPr>
                   </pic:nvPicPr>
                   <pic:blipFill>
-                    <a:blip r:embed="rId11">
+                    <a:blip r:embed="rId13">
                       <a:extLst>
                         <a:ext uri="{28A0092B-C50C-407E-A947-70E740481C1C}">
                           <a14:useLocalDpi xmlns:a14="http://schemas.microsoft.com/office/drawing/2010/main" val="0"/>
@@ -542,7 +667,7 @@
                     </pic:cNvPicPr>
                   </pic:nvPicPr>
                   <pic:blipFill>
-                    <a:blip r:embed="rId12">
+                    <a:blip r:embed="rId14">
                       <a:extLst>
                         <a:ext uri="{28A0092B-C50C-407E-A947-70E740481C1C}">
                           <a14:useLocalDpi xmlns:a14="http://schemas.microsoft.com/office/drawing/2010/main" val="0"/>
@@ -602,7 +727,7 @@
                     </pic:cNvPicPr>
                   </pic:nvPicPr>
                   <pic:blipFill>
-                    <a:blip r:embed="rId13">
+                    <a:blip r:embed="rId15">
                       <a:extLst>
                         <a:ext uri="{28A0092B-C50C-407E-A947-70E740481C1C}">
                           <a14:useLocalDpi xmlns:a14="http://schemas.microsoft.com/office/drawing/2010/main" val="0"/>
@@ -663,7 +788,7 @@
                     </pic:cNvPicPr>
                   </pic:nvPicPr>
                   <pic:blipFill>
-                    <a:blip r:embed="rId14">
+                    <a:blip r:embed="rId16">
                       <a:extLst>
                         <a:ext uri="{28A0092B-C50C-407E-A947-70E740481C1C}">
                           <a14:useLocalDpi xmlns:a14="http://schemas.microsoft.com/office/drawing/2010/main" val="0"/>

</xml_diff>